<commit_message>
Final Project Handover Document
</commit_message>
<xml_diff>
--- a/Team_Contributions/Project Handover Document/Project_Handover.docx
+++ b/Team_Contributions/Project Handover Document/Project_Handover.docx
@@ -1021,8 +1021,6 @@
                 <w:rFonts w:cstheme="minorHAnsi"/>
                 <w:b w:val="0"/>
                 <w:bCs w:val="0"/>
-                <w:i w:val="0"/>
-                <w:iCs w:val="0"/>
                 <w:sz w:val="28"/>
                 <w:szCs w:val="28"/>
               </w:rPr>
@@ -1033,38 +1031,10 @@
                 <w:rFonts w:eastAsia="Calibri" w:cstheme="minorHAnsi"/>
                 <w:b w:val="0"/>
                 <w:bCs w:val="0"/>
-                <w:i w:val="0"/>
-                <w:iCs w:val="0"/>
                 <w:sz w:val="28"/>
                 <w:szCs w:val="28"/>
               </w:rPr>
-              <w:t>Student</w:t>
-            </w:r>
-            <w:r>
-              <w:rPr>
-                <w:rStyle w:val="BookTitle"/>
-                <w:rFonts w:cstheme="minorHAnsi"/>
-                <w:b w:val="0"/>
-                <w:bCs w:val="0"/>
-                <w:i w:val="0"/>
-                <w:iCs w:val="0"/>
-                <w:sz w:val="28"/>
-                <w:szCs w:val="28"/>
-              </w:rPr>
-              <w:t xml:space="preserve">#2 </w:t>
-            </w:r>
-            <w:r>
-              <w:rPr>
-                <w:rStyle w:val="BookTitle"/>
-                <w:rFonts w:eastAsia="Calibri" w:cstheme="minorHAnsi"/>
-                <w:b w:val="0"/>
-                <w:bCs w:val="0"/>
-                <w:i w:val="0"/>
-                <w:iCs w:val="0"/>
-                <w:sz w:val="28"/>
-                <w:szCs w:val="28"/>
-              </w:rPr>
-              <w:t>id</w:t>
+              <w:t>219061128</w:t>
             </w:r>
           </w:p>
         </w:tc>
@@ -1163,8 +1133,6 @@
                 <w:rFonts w:cstheme="minorHAnsi"/>
                 <w:b w:val="0"/>
                 <w:bCs w:val="0"/>
-                <w:i w:val="0"/>
-                <w:iCs w:val="0"/>
                 <w:sz w:val="28"/>
                 <w:szCs w:val="28"/>
               </w:rPr>
@@ -1175,38 +1143,10 @@
                 <w:rFonts w:eastAsia="Calibri" w:cstheme="minorHAnsi"/>
                 <w:b w:val="0"/>
                 <w:bCs w:val="0"/>
-                <w:i w:val="0"/>
-                <w:iCs w:val="0"/>
                 <w:sz w:val="28"/>
                 <w:szCs w:val="28"/>
               </w:rPr>
-              <w:t>Student</w:t>
-            </w:r>
-            <w:r>
-              <w:rPr>
-                <w:rStyle w:val="BookTitle"/>
-                <w:rFonts w:cstheme="minorHAnsi"/>
-                <w:b w:val="0"/>
-                <w:bCs w:val="0"/>
-                <w:i w:val="0"/>
-                <w:iCs w:val="0"/>
-                <w:sz w:val="28"/>
-                <w:szCs w:val="28"/>
-              </w:rPr>
-              <w:t xml:space="preserve">#3 </w:t>
-            </w:r>
-            <w:r>
-              <w:rPr>
-                <w:rStyle w:val="BookTitle"/>
-                <w:rFonts w:eastAsia="Calibri" w:cstheme="minorHAnsi"/>
-                <w:b w:val="0"/>
-                <w:bCs w:val="0"/>
-                <w:i w:val="0"/>
-                <w:iCs w:val="0"/>
-                <w:sz w:val="28"/>
-                <w:szCs w:val="28"/>
-              </w:rPr>
-              <w:t>id</w:t>
+              <w:t>219569496</w:t>
             </w:r>
           </w:p>
         </w:tc>
@@ -1287,8 +1227,6 @@
                 <w:rFonts w:cstheme="minorHAnsi"/>
                 <w:b w:val="0"/>
                 <w:bCs w:val="0"/>
-                <w:i w:val="0"/>
-                <w:iCs w:val="0"/>
                 <w:sz w:val="28"/>
                 <w:szCs w:val="28"/>
               </w:rPr>
@@ -1299,38 +1237,10 @@
                 <w:rFonts w:eastAsia="Calibri" w:cstheme="minorHAnsi"/>
                 <w:b w:val="0"/>
                 <w:bCs w:val="0"/>
-                <w:i w:val="0"/>
-                <w:iCs w:val="0"/>
                 <w:sz w:val="28"/>
                 <w:szCs w:val="28"/>
               </w:rPr>
-              <w:t>Student</w:t>
-            </w:r>
-            <w:r>
-              <w:rPr>
-                <w:rStyle w:val="BookTitle"/>
-                <w:rFonts w:cstheme="minorHAnsi"/>
-                <w:b w:val="0"/>
-                <w:bCs w:val="0"/>
-                <w:i w:val="0"/>
-                <w:iCs w:val="0"/>
-                <w:sz w:val="28"/>
-                <w:szCs w:val="28"/>
-              </w:rPr>
-              <w:t xml:space="preserve">#4 </w:t>
-            </w:r>
-            <w:r>
-              <w:rPr>
-                <w:rStyle w:val="BookTitle"/>
-                <w:rFonts w:eastAsia="Calibri" w:cstheme="minorHAnsi"/>
-                <w:b w:val="0"/>
-                <w:bCs w:val="0"/>
-                <w:i w:val="0"/>
-                <w:iCs w:val="0"/>
-                <w:sz w:val="28"/>
-                <w:szCs w:val="28"/>
-              </w:rPr>
-              <w:t>id</w:t>
+              <w:t>218732994</w:t>
             </w:r>
           </w:p>
         </w:tc>
@@ -1411,8 +1321,6 @@
                 <w:rFonts w:eastAsia="Calibri" w:cstheme="minorHAnsi"/>
                 <w:b w:val="0"/>
                 <w:bCs w:val="0"/>
-                <w:i w:val="0"/>
-                <w:iCs w:val="0"/>
                 <w:sz w:val="28"/>
                 <w:szCs w:val="28"/>
               </w:rPr>
@@ -1423,38 +1331,10 @@
                 <w:rFonts w:eastAsia="Calibri" w:cstheme="minorHAnsi"/>
                 <w:b w:val="0"/>
                 <w:bCs w:val="0"/>
-                <w:i w:val="0"/>
-                <w:iCs w:val="0"/>
                 <w:sz w:val="28"/>
                 <w:szCs w:val="28"/>
               </w:rPr>
-              <w:t>Student</w:t>
-            </w:r>
-            <w:r>
-              <w:rPr>
-                <w:rStyle w:val="BookTitle"/>
-                <w:rFonts w:cstheme="minorHAnsi"/>
-                <w:b w:val="0"/>
-                <w:bCs w:val="0"/>
-                <w:i w:val="0"/>
-                <w:iCs w:val="0"/>
-                <w:sz w:val="28"/>
-                <w:szCs w:val="28"/>
-              </w:rPr>
-              <w:t xml:space="preserve">#5 </w:t>
-            </w:r>
-            <w:r>
-              <w:rPr>
-                <w:rStyle w:val="BookTitle"/>
-                <w:rFonts w:eastAsia="Calibri" w:cstheme="minorHAnsi"/>
-                <w:b w:val="0"/>
-                <w:bCs w:val="0"/>
-                <w:i w:val="0"/>
-                <w:iCs w:val="0"/>
-                <w:sz w:val="28"/>
-                <w:szCs w:val="28"/>
-              </w:rPr>
-              <w:t>id</w:t>
+              <w:t>215230187</w:t>
             </w:r>
           </w:p>
         </w:tc>
@@ -1535,8 +1415,6 @@
                 <w:rFonts w:eastAsia="Calibri" w:cstheme="minorHAnsi"/>
                 <w:b w:val="0"/>
                 <w:bCs w:val="0"/>
-                <w:i w:val="0"/>
-                <w:iCs w:val="0"/>
                 <w:sz w:val="28"/>
                 <w:szCs w:val="28"/>
               </w:rPr>
@@ -1547,38 +1425,10 @@
                 <w:rFonts w:eastAsia="Calibri" w:cstheme="minorHAnsi"/>
                 <w:b w:val="0"/>
                 <w:bCs w:val="0"/>
-                <w:i w:val="0"/>
-                <w:iCs w:val="0"/>
                 <w:sz w:val="28"/>
                 <w:szCs w:val="28"/>
               </w:rPr>
-              <w:t>Student</w:t>
-            </w:r>
-            <w:r>
-              <w:rPr>
-                <w:rStyle w:val="BookTitle"/>
-                <w:rFonts w:cstheme="minorHAnsi"/>
-                <w:b w:val="0"/>
-                <w:bCs w:val="0"/>
-                <w:i w:val="0"/>
-                <w:iCs w:val="0"/>
-                <w:sz w:val="28"/>
-                <w:szCs w:val="28"/>
-              </w:rPr>
-              <w:t xml:space="preserve">#6 </w:t>
-            </w:r>
-            <w:r>
-              <w:rPr>
-                <w:rStyle w:val="BookTitle"/>
-                <w:rFonts w:eastAsia="Calibri" w:cstheme="minorHAnsi"/>
-                <w:b w:val="0"/>
-                <w:bCs w:val="0"/>
-                <w:i w:val="0"/>
-                <w:iCs w:val="0"/>
-                <w:sz w:val="28"/>
-                <w:szCs w:val="28"/>
-              </w:rPr>
-              <w:t>id</w:t>
+              <w:t>218076983</w:t>
             </w:r>
           </w:p>
         </w:tc>
@@ -1674,8 +1524,6 @@
                 <w:rFonts w:eastAsia="Calibri" w:cstheme="minorHAnsi"/>
                 <w:b w:val="0"/>
                 <w:bCs w:val="0"/>
-                <w:i w:val="0"/>
-                <w:iCs w:val="0"/>
                 <w:sz w:val="28"/>
                 <w:szCs w:val="28"/>
               </w:rPr>
@@ -1686,12 +1534,10 @@
                 <w:rFonts w:eastAsia="Calibri" w:cstheme="minorHAnsi"/>
                 <w:b w:val="0"/>
                 <w:bCs w:val="0"/>
-                <w:i w:val="0"/>
-                <w:iCs w:val="0"/>
                 <w:sz w:val="28"/>
                 <w:szCs w:val="28"/>
               </w:rPr>
-              <w:t>Student#7 id</w:t>
+              <w:t>219409761</w:t>
             </w:r>
           </w:p>
         </w:tc>
@@ -1868,6 +1714,7 @@
           <w:sz w:val="28"/>
           <w:szCs w:val="28"/>
         </w:rPr>
+        <w:lastRenderedPageBreak/>
         <w:t>Project Overview</w:t>
       </w:r>
     </w:p>
@@ -2183,13 +2030,7 @@
         <w:t>2</w:t>
       </w:r>
       <w:r>
-        <w:t xml:space="preserve">, 2020). The handover document and delivery package </w:t>
-      </w:r>
-      <w:r>
-        <w:t>include</w:t>
-      </w:r>
-      <w:r>
-        <w:t xml:space="preserve"> the following:</w:t>
+        <w:t>, 2020). The handover document and delivery package include the following:</w:t>
       </w:r>
     </w:p>
     <w:p>
@@ -2228,13 +2069,7 @@
         <w:jc w:val="both"/>
       </w:pPr>
       <w:r>
-        <w:t xml:space="preserve">A description of all the planned deliverables for the next trimester derived </w:t>
-      </w:r>
-      <w:r>
-        <w:t>because of</w:t>
-      </w:r>
-      <w:r>
-        <w:t xml:space="preserve"> iterative group discussions and tribe leader meetings</w:t>
+        <w:t>A description of all the planned deliverables for the next trimester derived because of iterative group discussions and tribe leader meetings</w:t>
       </w:r>
     </w:p>
     <w:p>
@@ -2286,13 +2121,7 @@
         <w:jc w:val="both"/>
       </w:pPr>
       <w:r>
-        <w:t xml:space="preserve">Relevant links to the source code, other important artefacts, </w:t>
-      </w:r>
-      <w:r>
-        <w:t>dependencies,</w:t>
-      </w:r>
-      <w:r>
-        <w:t xml:space="preserve"> and plans </w:t>
+        <w:t xml:space="preserve">Relevant links to the source code, other important artefacts, dependencies, and plans </w:t>
       </w:r>
     </w:p>
     <w:p>
@@ -2333,6 +2162,7 @@
           <w:sz w:val="28"/>
           <w:szCs w:val="28"/>
         </w:rPr>
+        <w:lastRenderedPageBreak/>
         <w:t>Completed</w:t>
       </w:r>
       <w:r>
@@ -2531,21 +2361,7 @@
         <w:rPr>
           <w:rFonts w:cstheme="minorHAnsi"/>
         </w:rPr>
-        <w:t xml:space="preserve">Python Modules like pickle, </w:t>
-      </w:r>
-      <w:proofErr w:type="spellStart"/>
-      <w:r>
-        <w:rPr>
-          <w:rFonts w:cstheme="minorHAnsi"/>
-        </w:rPr>
-        <w:t>caffemodel</w:t>
-      </w:r>
-      <w:proofErr w:type="spellEnd"/>
-      <w:r>
-        <w:rPr>
-          <w:rFonts w:cstheme="minorHAnsi"/>
-        </w:rPr>
-        <w:t xml:space="preserve">, </w:t>
+        <w:t xml:space="preserve">Python Modules like pickle, caffemodel, </w:t>
       </w:r>
       <w:proofErr w:type="spellStart"/>
       <w:r>
@@ -2957,6 +2773,7 @@
           <w:rFonts w:cstheme="minorHAnsi"/>
           <w:noProof/>
         </w:rPr>
+        <w:lastRenderedPageBreak/>
         <w:drawing>
           <wp:inline distT="0" distB="0" distL="0" distR="0" wp14:anchorId="3776A786" wp14:editId="5E058C8E">
             <wp:extent cx="1112520" cy="1798254"/>
@@ -3136,21 +2953,7 @@
         <w:rPr>
           <w:rFonts w:cstheme="minorHAnsi"/>
         </w:rPr>
-        <w:t xml:space="preserve">We have also used open source of </w:t>
-      </w:r>
-      <w:proofErr w:type="spellStart"/>
-      <w:r>
-        <w:rPr>
-          <w:rFonts w:cstheme="minorHAnsi"/>
-        </w:rPr>
-        <w:t>caffemodel</w:t>
-      </w:r>
-      <w:proofErr w:type="spellEnd"/>
-      <w:r>
-        <w:rPr>
-          <w:rFonts w:cstheme="minorHAnsi"/>
-        </w:rPr>
-        <w:t xml:space="preserve"> and </w:t>
+        <w:t xml:space="preserve">We have also used open source of caffemodel and </w:t>
       </w:r>
       <w:proofErr w:type="spellStart"/>
       <w:proofErr w:type="gramStart"/>
@@ -3463,6 +3266,7 @@
         <w:rPr>
           <w:rFonts w:cstheme="minorHAnsi"/>
         </w:rPr>
+        <w:lastRenderedPageBreak/>
         <w:t>For Gender-detection also, we have used the OpenCV and convolutional neural networks (CNN) concepts.</w:t>
       </w:r>
     </w:p>
@@ -3652,21 +3456,7 @@
         <w:rPr>
           <w:rFonts w:cstheme="minorHAnsi"/>
         </w:rPr>
-        <w:t xml:space="preserve">Front-End Team upskilled the concepts of HTML, JavaScript, CSS, Django for development of this Iteration. Back-end Team upskilled the concepts of OpenCV (Open Computer Vision), Neural Networks-Machine Learning (DNN, CNN), Python Modules like pickle, </w:t>
-      </w:r>
-      <w:proofErr w:type="spellStart"/>
-      <w:r>
-        <w:rPr>
-          <w:rFonts w:cstheme="minorHAnsi"/>
-        </w:rPr>
-        <w:t>caffemodel</w:t>
-      </w:r>
-      <w:proofErr w:type="spellEnd"/>
-      <w:r>
-        <w:rPr>
-          <w:rFonts w:cstheme="minorHAnsi"/>
-        </w:rPr>
-        <w:t xml:space="preserve">, </w:t>
+        <w:t xml:space="preserve">Front-End Team upskilled the concepts of HTML, JavaScript, CSS, Django for development of this Iteration. Back-end Team upskilled the concepts of OpenCV (Open Computer Vision), Neural Networks-Machine Learning (DNN, CNN), Python Modules like pickle, caffemodel, </w:t>
       </w:r>
       <w:proofErr w:type="spellStart"/>
       <w:r>
@@ -3977,6 +3767,7 @@
         <w:rPr>
           <w:rFonts w:cstheme="minorHAnsi"/>
         </w:rPr>
+        <w:lastRenderedPageBreak/>
         <w:t xml:space="preserve">For creating Sentimental Analysis page, we used the same type of User interface which we used in Age and Gender detection example, so that the user will find both examples easy to interact. </w:t>
       </w:r>
     </w:p>
@@ -4637,6 +4428,7 @@
         <w:rPr>
           <w:rFonts w:cstheme="minorHAnsi"/>
         </w:rPr>
+        <w:lastRenderedPageBreak/>
         <w:t xml:space="preserve">We created custom variables called </w:t>
       </w:r>
       <w:proofErr w:type="spellStart"/>
@@ -4870,21 +4662,7 @@
         <w:rPr>
           <w:rFonts w:cstheme="minorHAnsi"/>
         </w:rPr>
-        <w:t xml:space="preserve">Front-End Team upskilled the concepts of HTML, JavaScript, CSS, Django for development of this Iteration. Back-end Team upskilled the concepts of OpenCV (Open Computer Vision), Neural Networks-Machine Learning (DNN, CNN), Python Modules like pickle, </w:t>
-      </w:r>
-      <w:proofErr w:type="spellStart"/>
-      <w:r>
-        <w:rPr>
-          <w:rFonts w:cstheme="minorHAnsi"/>
-        </w:rPr>
-        <w:t>caffemodel</w:t>
-      </w:r>
-      <w:proofErr w:type="spellEnd"/>
-      <w:r>
-        <w:rPr>
-          <w:rFonts w:cstheme="minorHAnsi"/>
-        </w:rPr>
-        <w:t xml:space="preserve">, </w:t>
+        <w:t xml:space="preserve">Front-End Team upskilled the concepts of HTML, JavaScript, CSS, Django for development of this Iteration. Back-end Team upskilled the concepts of OpenCV (Open Computer Vision), Neural Networks-Machine Learning (DNN, CNN), Python Modules like pickle, caffemodel, </w:t>
       </w:r>
       <w:proofErr w:type="spellStart"/>
       <w:r>
@@ -5759,6 +5537,7 @@
                 <w:szCs w:val="28"/>
                 <w:lang w:val="en-AU" w:eastAsia="en-IN"/>
               </w:rPr>
+              <w:lastRenderedPageBreak/>
               <w:t>Osama Khalid</w:t>
             </w:r>
             <w:r>
@@ -7909,6 +7688,7 @@
         <w:rPr>
           <w:lang w:val="en-GB"/>
         </w:rPr>
+        <w:lastRenderedPageBreak/>
         <w:t>Improve the layout of the website and create walkthroughs to enable new users to easily navigate through the website. Since the website is intended for kids, having a walkthrough would make it easier for them interact and learn.</w:t>
       </w:r>
     </w:p>
@@ -8186,6 +7966,7 @@
           <w:sz w:val="28"/>
           <w:szCs w:val="28"/>
         </w:rPr>
+        <w:lastRenderedPageBreak/>
         <w:t>High-level architecture of the product</w:t>
       </w:r>
     </w:p>
@@ -8616,14 +8397,12 @@
           <w:lang w:val="en-GB"/>
         </w:rPr>
       </w:pPr>
-      <w:proofErr w:type="spellStart"/>
       <w:r>
         <w:rPr>
           <w:lang w:val="en-GB"/>
         </w:rPr>
         <w:t>nltk</w:t>
       </w:r>
-      <w:proofErr w:type="spellEnd"/>
     </w:p>
     <w:p>
       <w:pPr>
@@ -9689,6 +9468,7 @@
         <w:rPr>
           <w:lang w:val="en-GB"/>
         </w:rPr>
+        <w:lastRenderedPageBreak/>
         <w:t xml:space="preserve">If the boxes are dropped according to correct description and order, the boxes will align at the bottom and there will be an output image depicting the result of a successful step (on the right side of the robot). </w:t>
       </w:r>
     </w:p>
@@ -10344,6 +10124,7 @@
           <w:bCs/>
           <w:lang w:val="en-AU"/>
         </w:rPr>
+        <w:lastRenderedPageBreak/>
         <w:t xml:space="preserve">Squad Presentation: </w:t>
       </w:r>
       <w:r>
@@ -14886,6 +14667,21 @@
 </file>
 
 <file path=customXml/item1.xml><?xml version="1.0" encoding="utf-8"?>
+<?mso-contentType ?>
+<FormTemplates xmlns="http://schemas.microsoft.com/sharepoint/v3/contenttype/forms">
+  <Display>DocumentLibraryForm</Display>
+  <Edit>DocumentLibraryForm</Edit>
+  <New>DocumentLibraryForm</New>
+</FormTemplates>
+</file>
+
+<file path=customXml/item2.xml><?xml version="1.0" encoding="utf-8"?>
+<p:properties xmlns:p="http://schemas.microsoft.com/office/2006/metadata/properties" xmlns:xsi="http://www.w3.org/2001/XMLSchema-instance" xmlns:pc="http://schemas.microsoft.com/office/infopath/2007/PartnerControls">
+  <documentManagement/>
+</p:properties>
+</file>
+
+<file path=customXml/item3.xml><?xml version="1.0" encoding="utf-8"?>
 <ct:contentTypeSchema xmlns:ct="http://schemas.microsoft.com/office/2006/metadata/contentType" xmlns:ma="http://schemas.microsoft.com/office/2006/metadata/properties/metaAttributes" ct:_="" ma:_="" ma:contentTypeName="Document" ma:contentTypeID="0x010100DB0D0A63682EDF45A591249A363D76A3" ma:contentTypeVersion="12" ma:contentTypeDescription="Create a new document." ma:contentTypeScope="" ma:versionID="f2cccc75bb420c13b40a42fc6289a454">
   <xsd:schema xmlns:xsd="http://www.w3.org/2001/XMLSchema" xmlns:xs="http://www.w3.org/2001/XMLSchema" xmlns:p="http://schemas.microsoft.com/office/2006/metadata/properties" xmlns:ns2="dea13da1-518e-4e78-b1d7-a1f3188e6acc" xmlns:ns3="b4425adc-7bdc-4f52-9e75-3495ad025a62" targetNamespace="http://schemas.microsoft.com/office/2006/metadata/properties" ma:root="true" ma:fieldsID="5ce0b0adf9079c21bdf7ea7c25bf7445" ns2:_="" ns3:_="">
     <xsd:import namespace="dea13da1-518e-4e78-b1d7-a1f3188e6acc"/>
@@ -15102,22 +14898,24 @@
 </ct:contentTypeSchema>
 </file>
 
-<file path=customXml/item2.xml><?xml version="1.0" encoding="utf-8"?>
-<p:properties xmlns:p="http://schemas.microsoft.com/office/2006/metadata/properties" xmlns:xsi="http://www.w3.org/2001/XMLSchema-instance" xmlns:pc="http://schemas.microsoft.com/office/infopath/2007/PartnerControls">
-  <documentManagement/>
-</p:properties>
+<file path=customXml/itemProps1.xml><?xml version="1.0" encoding="utf-8"?>
+<ds:datastoreItem xmlns:ds="http://schemas.openxmlformats.org/officeDocument/2006/customXml" ds:itemID="{134B7D28-391C-48BD-A7BF-B58563497677}">
+  <ds:schemaRefs>
+    <ds:schemaRef ds:uri="http://schemas.microsoft.com/sharepoint/v3/contenttype/forms"/>
+  </ds:schemaRefs>
+</ds:datastoreItem>
 </file>
 
-<file path=customXml/item3.xml><?xml version="1.0" encoding="utf-8"?>
-<?mso-contentType ?>
-<FormTemplates xmlns="http://schemas.microsoft.com/sharepoint/v3/contenttype/forms">
-  <Display>DocumentLibraryForm</Display>
-  <Edit>DocumentLibraryForm</Edit>
-  <New>DocumentLibraryForm</New>
-</FormTemplates>
+<file path=customXml/itemProps2.xml><?xml version="1.0" encoding="utf-8"?>
+<ds:datastoreItem xmlns:ds="http://schemas.openxmlformats.org/officeDocument/2006/customXml" ds:itemID="{D9CAB7D4-C7F4-4AC2-B5C6-D63459DBF8CE}">
+  <ds:schemaRefs>
+    <ds:schemaRef ds:uri="http://schemas.microsoft.com/office/2006/metadata/properties"/>
+    <ds:schemaRef ds:uri="http://schemas.microsoft.com/office/infopath/2007/PartnerControls"/>
+  </ds:schemaRefs>
+</ds:datastoreItem>
 </file>
 
-<file path=customXml/itemProps1.xml><?xml version="1.0" encoding="utf-8"?>
+<file path=customXml/itemProps3.xml><?xml version="1.0" encoding="utf-8"?>
 <ds:datastoreItem xmlns:ds="http://schemas.openxmlformats.org/officeDocument/2006/customXml" ds:itemID="{DAAF7A21-FBD8-4E68-9153-5D0B7690C449}">
   <ds:schemaRefs>
     <ds:schemaRef ds:uri="http://schemas.microsoft.com/office/2006/metadata/contentType"/>
@@ -15134,21 +14932,4 @@
     <ds:schemaRef ds:uri="http://schemas.microsoft.com/internal/obd"/>
   </ds:schemaRefs>
 </ds:datastoreItem>
-</file>
-
-<file path=customXml/itemProps2.xml><?xml version="1.0" encoding="utf-8"?>
-<ds:datastoreItem xmlns:ds="http://schemas.openxmlformats.org/officeDocument/2006/customXml" ds:itemID="{D9CAB7D4-C7F4-4AC2-B5C6-D63459DBF8CE}">
-  <ds:schemaRefs>
-    <ds:schemaRef ds:uri="http://schemas.microsoft.com/office/2006/metadata/properties"/>
-    <ds:schemaRef ds:uri="http://schemas.microsoft.com/office/infopath/2007/PartnerControls"/>
-  </ds:schemaRefs>
-</ds:datastoreItem>
-</file>
-
-<file path=customXml/itemProps3.xml><?xml version="1.0" encoding="utf-8"?>
-<ds:datastoreItem xmlns:ds="http://schemas.openxmlformats.org/officeDocument/2006/customXml" ds:itemID="{134B7D28-391C-48BD-A7BF-B58563497677}">
-  <ds:schemaRefs>
-    <ds:schemaRef ds:uri="http://schemas.microsoft.com/sharepoint/v3/contenttype/forms"/>
-  </ds:schemaRefs>
-</ds:datastoreItem>
 </file>
</xml_diff>